<commit_message>
date of submission modified
</commit_message>
<xml_diff>
--- a/Assignment-02-Floating-Point-Adder/Lab Report - FPA.docx
+++ b/Assignment-02-Floating-Point-Adder/Lab Report - FPA.docx
@@ -439,21 +439,21 @@
           <w:sz w:val="24"/>
           <w:szCs w:val="24"/>
         </w:rPr>
-        <w:t xml:space="preserve"> </w:t>
-      </w:r>
-      <w:r>
-        <w:rPr>
-          <w:sz w:val="24"/>
-          <w:szCs w:val="24"/>
-        </w:rPr>
-        <w:t>25</w:t>
-      </w:r>
-      <w:r>
-        <w:rPr>
-          <w:sz w:val="24"/>
-          <w:szCs w:val="24"/>
-        </w:rPr>
-        <w:t xml:space="preserve"> June, 2021</w:t>
+        <w:t xml:space="preserve"> 25 </w:t>
+      </w:r>
+      <w:r>
+        <w:rPr>
+          <w:sz w:val="24"/>
+          <w:szCs w:val="24"/>
+        </w:rPr>
+        <w:t>May</w:t>
+      </w:r>
+      <w:r>
+        <w:rPr>
+          <w:sz w:val="24"/>
+          <w:szCs w:val="24"/>
+        </w:rPr>
+        <w:t>, 2021</w:t>
       </w:r>
     </w:p>
     <w:p>
@@ -674,7 +674,10 @@
         </w:rPr>
       </w:pPr>
       <w:r>
-        <w:rPr/>
+        <w:rPr>
+          <w:sz w:val="28"/>
+          <w:szCs w:val="28"/>
+        </w:rPr>
       </w:r>
     </w:p>
     <w:p>
@@ -900,13 +903,13 @@
         <w:gridCol w:w="585"/>
         <w:gridCol w:w="585"/>
         <w:gridCol w:w="585"/>
-        <w:gridCol w:w="586"/>
-        <w:gridCol w:w="585"/>
+        <w:gridCol w:w="587"/>
         <w:gridCol w:w="585"/>
         <w:gridCol w:w="585"/>
         <w:gridCol w:w="586"/>
+        <w:gridCol w:w="586"/>
         <w:gridCol w:w="585"/>
-        <w:gridCol w:w="580"/>
+        <w:gridCol w:w="578"/>
       </w:tblGrid>
       <w:tr>
         <w:trPr/>
@@ -1218,7 +1221,7 @@
         </w:tc>
         <w:tc>
           <w:tcPr>
-            <w:tcW w:w="586" w:type="dxa"/>
+            <w:tcW w:w="587" w:type="dxa"/>
             <w:tcBorders>
               <w:top w:val="single" w:sz="8" w:space="0" w:color="000000"/>
               <w:left w:val="single" w:sz="8" w:space="0" w:color="000000"/>
@@ -1320,7 +1323,7 @@
         </w:tc>
         <w:tc>
           <w:tcPr>
-            <w:tcW w:w="585" w:type="dxa"/>
+            <w:tcW w:w="586" w:type="dxa"/>
             <w:tcBorders>
               <w:top w:val="single" w:sz="8" w:space="0" w:color="000000"/>
               <w:left w:val="single" w:sz="8" w:space="0" w:color="000000"/>
@@ -1422,7 +1425,7 @@
         </w:tc>
         <w:tc>
           <w:tcPr>
-            <w:tcW w:w="580" w:type="dxa"/>
+            <w:tcW w:w="578" w:type="dxa"/>
             <w:tcBorders>
               <w:top w:val="single" w:sz="8" w:space="0" w:color="000000"/>
               <w:left w:val="single" w:sz="8" w:space="0" w:color="000000"/>
@@ -2933,25 +2936,37 @@
         </w:rPr>
       </w:pPr>
       <w:r>
-        <w:rPr/>
-      </w:r>
-    </w:p>
-    <w:p>
-      <w:pPr>
-        <w:pStyle w:val="LOnormal"/>
-        <w:jc w:val="left"/>
-        <w:rPr>
-          <w:rFonts w:ascii="Arial" w:hAnsi="Arial"/>
-          <w:b/>
+        <w:rPr>
           <w:b/>
           <w:bCs/>
           <w:sz w:val="28"/>
           <w:szCs w:val="28"/>
           <w:u w:val="single"/>
         </w:rPr>
-      </w:pPr>
-      <w:r>
-        <w:rPr/>
+      </w:r>
+    </w:p>
+    <w:p>
+      <w:pPr>
+        <w:pStyle w:val="LOnormal"/>
+        <w:jc w:val="left"/>
+        <w:rPr>
+          <w:rFonts w:ascii="Arial" w:hAnsi="Arial"/>
+          <w:b/>
+          <w:b/>
+          <w:bCs/>
+          <w:sz w:val="28"/>
+          <w:szCs w:val="28"/>
+          <w:u w:val="single"/>
+        </w:rPr>
+      </w:pPr>
+      <w:r>
+        <w:rPr>
+          <w:b/>
+          <w:bCs/>
+          <w:sz w:val="28"/>
+          <w:szCs w:val="28"/>
+          <w:u w:val="single"/>
+        </w:rPr>
       </w:r>
     </w:p>
     <w:p>
@@ -3933,14 +3948,7 @@
           <w:sz w:val="24"/>
           <w:szCs w:val="24"/>
         </w:rPr>
-        <w:t xml:space="preserve">Figure 2: Circuit Diagram </w:t>
-      </w:r>
-      <w:r>
-        <w:rPr>
-          <w:sz w:val="24"/>
-          <w:szCs w:val="24"/>
-        </w:rPr>
-        <w:t>1</w:t>
+        <w:t>Figure 2: Circuit Diagram 1</w:t>
       </w:r>
     </w:p>
     <w:p>
@@ -4049,16 +4057,7 @@
           <w:sz w:val="24"/>
           <w:szCs w:val="24"/>
         </w:rPr>
-        <w:t xml:space="preserve">Figure 3 :    </w:t>
-      </w:r>
-      <w:r>
-        <w:rPr>
-          <w:b w:val="false"/>
-          <w:bCs w:val="false"/>
-          <w:sz w:val="24"/>
-          <w:szCs w:val="24"/>
-        </w:rPr>
-        <w:t>Circuit Diagram 2</w:t>
+        <w:t>Figure 3 :    Circuit Diagram 2</w:t>
       </w:r>
     </w:p>
     <w:p>
@@ -4271,17 +4270,7 @@
           <w:szCs w:val="24"/>
           <w:u w:val="none"/>
         </w:rPr>
-        <w:t xml:space="preserve">Figure 4 : </w:t>
-      </w:r>
-      <w:r>
-        <w:rPr>
-          <w:b w:val="false"/>
-          <w:bCs w:val="false"/>
-          <w:sz w:val="24"/>
-          <w:szCs w:val="24"/>
-          <w:u w:val="none"/>
-        </w:rPr>
-        <w:t>Circuit Diagram 3</w:t>
+        <w:t>Figure 4 : Circuit Diagram 3</w:t>
       </w:r>
     </w:p>
     <w:p>
@@ -4362,17 +4351,7 @@
           <w:szCs w:val="24"/>
           <w:u w:val="none"/>
         </w:rPr>
-        <w:t xml:space="preserve">igure 5 : </w:t>
-      </w:r>
-      <w:r>
-        <w:rPr>
-          <w:b w:val="false"/>
-          <w:bCs w:val="false"/>
-          <w:sz w:val="24"/>
-          <w:szCs w:val="24"/>
-          <w:u w:val="none"/>
-        </w:rPr>
-        <w:t>Circuit Diagram 4</w:t>
+        <w:t>igure 5 : Circuit Diagram 4</w:t>
       </w:r>
     </w:p>
     <w:p>

</xml_diff>